<commit_message>
Atualização da documentação apos alteração de tema
</commit_message>
<xml_diff>
--- a/Caminho_Mais_Longo_Afonso_Alexandrino.docx
+++ b/Caminho_Mais_Longo_Afonso_Alexandrino.docx
@@ -29,7 +29,13 @@
         <w:rPr>
           <w:lang w:val="pt-PT"/>
         </w:rPr>
-        <w:t>CAMINHO MAIS LONGO</w:t>
+        <w:t xml:space="preserve">CAMINHO MAIS </w:t>
+      </w:r>
+      <w:r>
+        <w:rPr>
+          <w:lang w:val="pt-PT"/>
+        </w:rPr>
+        <w:t>Curto</w:t>
       </w:r>
     </w:p>
     <w:p>
@@ -257,29 +263,59 @@
         <w:rPr>
           <w:rFonts w:ascii="Arial" w:hAnsi="Arial" w:cs="Arial"/>
         </w:rPr>
-        <w:t>Após uma investigação e analise do que poderíamos fazer com este tipo de estrutura de dados decidiu-se fazer uma versão do menor caminho, mas de forma oposta, ou seja, como tema escolheu-se “O caminho mais longo”.</w:t>
-      </w:r>
-    </w:p>
-    <w:p>
-      <w:pPr>
-        <w:jc w:val="both"/>
-        <w:rPr>
-          <w:rFonts w:ascii="Arial" w:hAnsi="Arial" w:cs="Arial"/>
-        </w:rPr>
-      </w:pPr>
-    </w:p>
-    <w:p>
-      <w:pPr>
-        <w:jc w:val="both"/>
-        <w:rPr>
-          <w:rFonts w:ascii="Arial" w:hAnsi="Arial" w:cs="Arial"/>
-        </w:rPr>
-      </w:pPr>
-      <w:r>
-        <w:rPr>
-          <w:rFonts w:ascii="Arial" w:hAnsi="Arial" w:cs="Arial"/>
-        </w:rPr>
-        <w:t xml:space="preserve">Este trabalho terá como objetivo determinar o caminho mais longo entre dois pontos selecionados pelo utilizador numa Matriz utilizando a estrutura de dados </w:t>
+        <w:t xml:space="preserve">Após uma investigação e analise do que poderíamos fazer com este tipo de estrutura de dados decidiu-se fazer uma versão do </w:t>
+      </w:r>
+      <w:r>
+        <w:rPr>
+          <w:rFonts w:ascii="Arial" w:hAnsi="Arial" w:cs="Arial"/>
+        </w:rPr>
+        <w:t xml:space="preserve">tema “O </w:t>
+      </w:r>
+      <w:r>
+        <w:rPr>
+          <w:rFonts w:ascii="Arial" w:hAnsi="Arial" w:cs="Arial"/>
+        </w:rPr>
+        <w:t>caminho</w:t>
+      </w:r>
+      <w:r>
+        <w:rPr>
+          <w:rFonts w:ascii="Arial" w:hAnsi="Arial" w:cs="Arial"/>
+        </w:rPr>
+        <w:t xml:space="preserve"> mais curto”.</w:t>
+      </w:r>
+    </w:p>
+    <w:p>
+      <w:pPr>
+        <w:jc w:val="both"/>
+        <w:rPr>
+          <w:rFonts w:ascii="Arial" w:hAnsi="Arial" w:cs="Arial"/>
+        </w:rPr>
+      </w:pPr>
+    </w:p>
+    <w:p>
+      <w:pPr>
+        <w:jc w:val="both"/>
+        <w:rPr>
+          <w:rFonts w:ascii="Arial" w:hAnsi="Arial" w:cs="Arial"/>
+        </w:rPr>
+      </w:pPr>
+      <w:r>
+        <w:rPr>
+          <w:rFonts w:ascii="Arial" w:hAnsi="Arial" w:cs="Arial"/>
+        </w:rPr>
+        <w:t xml:space="preserve">Este trabalho terá como objetivo determinar o caminho mais </w:t>
+      </w:r>
+      <w:r>
+        <w:rPr>
+          <w:rFonts w:ascii="Arial" w:hAnsi="Arial" w:cs="Arial"/>
+        </w:rPr>
+        <w:t>curto</w:t>
+      </w:r>
+      <w:r>
+        <w:rPr>
+          <w:rFonts w:ascii="Arial" w:hAnsi="Arial" w:cs="Arial"/>
+        </w:rPr>
+        <w:t xml:space="preserve"> entre dois pontos selecionados pelo utilizador numa Matriz utilizando a estrutura de dados </w:t>
       </w:r>
       <w:r>
         <w:rPr>
@@ -319,7 +355,19 @@
         <w:rPr>
           <w:rFonts w:ascii="Arial" w:hAnsi="Arial" w:cs="Arial"/>
         </w:rPr>
-        <w:t>se conseguir calcular o caminho mais longo entre dois pontos numa matriz (</w:t>
+        <w:t xml:space="preserve">se conseguir calcular o caminho mais </w:t>
+      </w:r>
+      <w:r>
+        <w:rPr>
+          <w:rFonts w:ascii="Arial" w:hAnsi="Arial" w:cs="Arial"/>
+        </w:rPr>
+        <w:t>curto</w:t>
+      </w:r>
+      <w:r>
+        <w:rPr>
+          <w:rFonts w:ascii="Arial" w:hAnsi="Arial" w:cs="Arial"/>
+        </w:rPr>
+        <w:t xml:space="preserve"> entre dois pontos numa matriz (</w:t>
       </w:r>
       <w:proofErr w:type="spellStart"/>
       <w:r>
@@ -333,7 +381,21 @@
         <w:rPr>
           <w:rFonts w:ascii="Arial" w:hAnsi="Arial" w:cs="Arial"/>
         </w:rPr>
-        <w:t xml:space="preserve"> de Array´s). </w:t>
+        <w:t xml:space="preserve"> de </w:t>
+      </w:r>
+      <w:proofErr w:type="spellStart"/>
+      <w:r>
+        <w:rPr>
+          <w:rFonts w:ascii="Arial" w:hAnsi="Arial" w:cs="Arial"/>
+        </w:rPr>
+        <w:t>Array´s</w:t>
+      </w:r>
+      <w:proofErr w:type="spellEnd"/>
+      <w:r>
+        <w:rPr>
+          <w:rFonts w:ascii="Arial" w:hAnsi="Arial" w:cs="Arial"/>
+        </w:rPr>
+        <w:t xml:space="preserve">). </w:t>
       </w:r>
     </w:p>
     <w:p>

</xml_diff>